<commit_message>
ajout design simple ok
</commit_message>
<xml_diff>
--- a/docs/hepatron doc.docx
+++ b/docs/hepatron doc.docx
@@ -4250,6 +4250,8 @@
         <w:lastRenderedPageBreak/>
         <w:t>Description des classes</w:t>
       </w:r>
+      <w:bookmarkStart w:id="0" w:name="_GoBack"/>
+      <w:bookmarkEnd w:id="0"/>
     </w:p>
     <w:p/>
     <w:tbl>
@@ -4317,7 +4319,11 @@
             <w:cnfStyle w:val="001000000000" w:firstRow="0" w:lastRow="0" w:firstColumn="1" w:lastColumn="0" w:oddVBand="0" w:evenVBand="0" w:oddHBand="0" w:evenHBand="0" w:firstRowFirstColumn="0" w:firstRowLastColumn="0" w:lastRowFirstColumn="0" w:lastRowLastColumn="0"/>
             <w:tcW w:w="3020" w:type="dxa"/>
           </w:tcPr>
-          <w:p/>
+          <w:p>
+            <w:r>
+              <w:t>Product</w:t>
+            </w:r>
+          </w:p>
         </w:tc>
         <w:tc>
           <w:tcPr>
@@ -4337,6 +4343,9 @@
             <w:pPr>
               <w:cnfStyle w:val="000000000000" w:firstRow="0" w:lastRow="0" w:firstColumn="0" w:lastColumn="0" w:oddVBand="0" w:evenVBand="0" w:oddHBand="0" w:evenHBand="0" w:firstRowFirstColumn="0" w:firstRowLastColumn="0" w:lastRowFirstColumn="0" w:lastRowLastColumn="0"/>
             </w:pPr>
+            <w:r>
+              <w:t>Matériel</w:t>
+            </w:r>
           </w:p>
         </w:tc>
       </w:tr>
@@ -4346,7 +4355,11 @@
             <w:cnfStyle w:val="001000000000" w:firstRow="0" w:lastRow="0" w:firstColumn="1" w:lastColumn="0" w:oddVBand="0" w:evenVBand="0" w:oddHBand="0" w:evenHBand="0" w:firstRowFirstColumn="0" w:firstRowLastColumn="0" w:lastRowFirstColumn="0" w:lastRowLastColumn="0"/>
             <w:tcW w:w="3020" w:type="dxa"/>
           </w:tcPr>
-          <w:p/>
+          <w:p>
+            <w:r>
+              <w:t>Design</w:t>
+            </w:r>
+          </w:p>
         </w:tc>
         <w:tc>
           <w:tcPr>
@@ -4366,6 +4379,9 @@
             <w:pPr>
               <w:cnfStyle w:val="000000000000" w:firstRow="0" w:lastRow="0" w:firstColumn="0" w:lastColumn="0" w:oddVBand="0" w:evenVBand="0" w:oddHBand="0" w:evenHBand="0" w:firstRowFirstColumn="0" w:firstRowLastColumn="0" w:lastRowFirstColumn="0" w:lastRowLastColumn="0"/>
             </w:pPr>
+            <w:r>
+              <w:t>Création</w:t>
+            </w:r>
           </w:p>
         </w:tc>
       </w:tr>
@@ -4375,7 +4391,11 @@
             <w:cnfStyle w:val="001000000000" w:firstRow="0" w:lastRow="0" w:firstColumn="1" w:lastColumn="0" w:oddVBand="0" w:evenVBand="0" w:oddHBand="0" w:evenHBand="0" w:firstRowFirstColumn="0" w:firstRowLastColumn="0" w:lastRowFirstColumn="0" w:lastRowLastColumn="0"/>
             <w:tcW w:w="3020" w:type="dxa"/>
           </w:tcPr>
-          <w:p/>
+          <w:p>
+            <w:r>
+              <w:t>Style</w:t>
+            </w:r>
+          </w:p>
         </w:tc>
         <w:tc>
           <w:tcPr>
@@ -4395,6 +4415,9 @@
             <w:pPr>
               <w:cnfStyle w:val="000000000000" w:firstRow="0" w:lastRow="0" w:firstColumn="0" w:lastColumn="0" w:oddVBand="0" w:evenVBand="0" w:oddHBand="0" w:evenHBand="0" w:firstRowFirstColumn="0" w:firstRowLastColumn="0" w:lastRowFirstColumn="0" w:lastRowLastColumn="0"/>
             </w:pPr>
+            <w:r>
+              <w:t>style</w:t>
+            </w:r>
           </w:p>
         </w:tc>
       </w:tr>
@@ -4404,7 +4427,11 @@
             <w:cnfStyle w:val="001000000000" w:firstRow="0" w:lastRow="0" w:firstColumn="1" w:lastColumn="0" w:oddVBand="0" w:evenVBand="0" w:oddHBand="0" w:evenHBand="0" w:firstRowFirstColumn="0" w:firstRowLastColumn="0" w:lastRowFirstColumn="0" w:lastRowLastColumn="0"/>
             <w:tcW w:w="3020" w:type="dxa"/>
           </w:tcPr>
-          <w:p/>
+          <w:p>
+            <w:r>
+              <w:t>Event</w:t>
+            </w:r>
+          </w:p>
         </w:tc>
         <w:tc>
           <w:tcPr>
@@ -4424,6 +4451,9 @@
             <w:pPr>
               <w:cnfStyle w:val="000000000000" w:firstRow="0" w:lastRow="0" w:firstColumn="0" w:lastColumn="0" w:oddVBand="0" w:evenVBand="0" w:oddHBand="0" w:evenHBand="0" w:firstRowFirstColumn="0" w:firstRowLastColumn="0" w:lastRowFirstColumn="0" w:lastRowLastColumn="0"/>
             </w:pPr>
+            <w:r>
+              <w:t xml:space="preserve">Evènement </w:t>
+            </w:r>
           </w:p>
         </w:tc>
       </w:tr>
@@ -4524,12 +4554,7 @@
     <w:p>
       <w:r>
         <w:lastRenderedPageBreak/>
-        <w:t xml:space="preserve">Architecture </w:t>
-      </w:r>
-      <w:bookmarkStart w:id="0" w:name="_GoBack"/>
-      <w:bookmarkEnd w:id="0"/>
-      <w:r>
-        <w:t xml:space="preserve">des fichiers </w:t>
+        <w:t xml:space="preserve">Architecture des fichiers </w:t>
       </w:r>
     </w:p>
     <w:p/>
@@ -5901,6 +5926,7 @@
     <w:rsid w:val="004D37FB"/>
     <w:rsid w:val="004E4247"/>
     <w:rsid w:val="00843E38"/>
+    <w:rsid w:val="00942E91"/>
   </w:rsids>
   <m:mathPr>
     <m:mathFont m:val="Cambria Math"/>
@@ -6653,7 +6679,7 @@
 </file>
 
 <file path=customXml/itemProps2.xml><?xml version="1.0" encoding="utf-8"?>
-<ds:datastoreItem xmlns:ds="http://schemas.openxmlformats.org/officeDocument/2006/customXml" ds:itemID="{8F5056B6-8209-48C6-B9F3-00E9DFE087B6}">
+<ds:datastoreItem xmlns:ds="http://schemas.openxmlformats.org/officeDocument/2006/customXml" ds:itemID="{16ACDB06-77E0-4DFC-99B4-3EF6AB1DDCC8}">
   <ds:schemaRefs>
     <ds:schemaRef ds:uri="http://schemas.openxmlformats.org/officeDocument/2006/bibliography"/>
   </ds:schemaRefs>

</xml_diff>